<commit_message>
Got in depth familiarization with components, vue CLI and how a vue project works
</commit_message>
<xml_diff>
--- a/Daily Workflow [Zahin Masroor Bhuiyan].docx
+++ b/Daily Workflow [Zahin Masroor Bhuiyan].docx
@@ -175,13 +175,13 @@
           <w:b w:val="1"/>
           <w:rtl w:val="0"/>
         </w:rPr>
-        <w:t xml:space="preserve">Context</w:t>
-      </w:r>
-      <w:r>
-        <w:rPr>
-          <w:rtl w:val="0"/>
-        </w:rPr>
-        <w:t xml:space="preserve">: Micro-Services</w:t>
+        <w:t xml:space="preserve">Supervisor</w:t>
+      </w:r>
+      <w:r>
+        <w:rPr>
+          <w:rtl w:val="0"/>
+        </w:rPr>
+        <w:t xml:space="preserve">: Nazmus Shahadat (Senior Software Developer)</w:t>
       </w:r>
     </w:p>
     <w:p>
@@ -193,13 +193,13 @@
           <w:b w:val="1"/>
           <w:rtl w:val="0"/>
         </w:rPr>
-        <w:t xml:space="preserve">Supervisor</w:t>
-      </w:r>
-      <w:r>
-        <w:rPr>
-          <w:rtl w:val="0"/>
-        </w:rPr>
-        <w:t xml:space="preserve">: Nazmus Shahadat (Senior Software Developer)</w:t>
+        <w:t xml:space="preserve">Co-Supervisor</w:t>
+      </w:r>
+      <w:r>
+        <w:rPr>
+          <w:rtl w:val="0"/>
+        </w:rPr>
+        <w:t xml:space="preserve">: Sanjib Paul (Junior Software Developer)</w:t>
       </w:r>
     </w:p>
     <w:p>
@@ -208,26 +208,27 @@
       </w:pPr>
       <w:r>
         <w:rPr>
-          <w:b w:val="1"/>
-          <w:rtl w:val="0"/>
-        </w:rPr>
-        <w:t xml:space="preserve">Co-Supervisor</w:t>
-      </w:r>
-      <w:r>
-        <w:rPr>
-          <w:rtl w:val="0"/>
-        </w:rPr>
-        <w:t xml:space="preserve">: Sanjib Paul (Junior Software Developer)</w:t>
+          <w:rtl w:val="0"/>
+        </w:rPr>
       </w:r>
     </w:p>
     <w:p>
       <w:pPr>
+        <w:jc w:val="both"/>
         <w:rPr/>
       </w:pPr>
       <w:r>
         <w:rPr>
-          <w:rtl w:val="0"/>
-        </w:rPr>
+          <w:b w:val="1"/>
+          <w:rtl w:val="0"/>
+        </w:rPr>
+        <w:t xml:space="preserve">Aim: </w:t>
+      </w:r>
+      <w:r>
+        <w:rPr>
+          <w:rtl w:val="0"/>
+        </w:rPr>
+        <w:t xml:space="preserve">Since becoming an intern at shurjoMukhi Ltd, I was given some guidelines and objectives by my supervisors. Given their objectives, my aim is to understand the basic concepts of web development, such as HTML,CSS,Git, Javascript etc and understand the functionality of Vue js and Vuetify framework altogether. During my internship period (17th October, 2021 - 16th January), I must learn all the necessary topics theoretically and practically so that I can contribute for their upcoming projects. </w:t>
       </w:r>
     </w:p>
     <w:p>
@@ -237,30 +238,30 @@
       </w:pPr>
       <w:r>
         <w:rPr>
-          <w:b w:val="1"/>
-          <w:rtl w:val="0"/>
-        </w:rPr>
-        <w:t xml:space="preserve">Aim: </w:t>
-      </w:r>
-      <w:r>
-        <w:rPr>
-          <w:rtl w:val="0"/>
-        </w:rPr>
-        <w:t xml:space="preserve">The aim behind joining Shurjomukhi Corporate Office on 1st November, 2021 is to grow stronger as a junior software developer by the end of 16th January, 2022 (3 months internship period). This is a great opportunity for me to start my career with such a great motto of the company and receiving a warm environment where great minds are working alike. I am focusing on learning Vue Js framework, my base language for back-end development is: JavaScript, C#, PHP.</w:t>
+          <w:rtl w:val="0"/>
+        </w:rPr>
       </w:r>
     </w:p>
     <w:p>
       <w:pPr>
+        <w:jc w:val="both"/>
         <w:rPr/>
       </w:pPr>
       <w:r>
         <w:rPr>
           <w:rtl w:val="0"/>
         </w:rPr>
+        <w:t xml:space="preserve">I have to achieve proficiency of the following topics/languages:</w:t>
       </w:r>
     </w:p>
     <w:p>
       <w:pPr>
+        <w:numPr>
+          <w:ilvl w:val="0"/>
+          <w:numId w:val="1"/>
+        </w:numPr>
+        <w:ind w:left="720" w:hanging="360"/>
+        <w:jc w:val="both"/>
         <w:rPr>
           <w:b w:val="1"/>
         </w:rPr>
@@ -270,19 +271,135 @@
           <w:b w:val="1"/>
           <w:rtl w:val="0"/>
         </w:rPr>
-        <w:t xml:space="preserve">Daily Workflow:</w:t>
+        <w:t xml:space="preserve">HTML</w:t>
       </w:r>
     </w:p>
     <w:p>
       <w:pPr>
+        <w:numPr>
+          <w:ilvl w:val="0"/>
+          <w:numId w:val="1"/>
+        </w:numPr>
+        <w:ind w:left="720" w:hanging="360"/>
+        <w:jc w:val="both"/>
         <w:rPr>
           <w:b w:val="1"/>
         </w:rPr>
       </w:pPr>
       <w:r>
         <w:rPr>
-          <w:rtl w:val="0"/>
-        </w:rPr>
+          <w:b w:val="1"/>
+          <w:rtl w:val="0"/>
+        </w:rPr>
+        <w:t xml:space="preserve">CSS</w:t>
+      </w:r>
+    </w:p>
+    <w:p>
+      <w:pPr>
+        <w:numPr>
+          <w:ilvl w:val="0"/>
+          <w:numId w:val="1"/>
+        </w:numPr>
+        <w:ind w:left="720" w:hanging="360"/>
+        <w:jc w:val="both"/>
+        <w:rPr>
+          <w:b w:val="1"/>
+        </w:rPr>
+      </w:pPr>
+      <w:r>
+        <w:rPr>
+          <w:b w:val="1"/>
+          <w:rtl w:val="0"/>
+        </w:rPr>
+        <w:t xml:space="preserve">Javascript</w:t>
+      </w:r>
+    </w:p>
+    <w:p>
+      <w:pPr>
+        <w:numPr>
+          <w:ilvl w:val="0"/>
+          <w:numId w:val="1"/>
+        </w:numPr>
+        <w:ind w:left="720" w:hanging="360"/>
+        <w:jc w:val="both"/>
+        <w:rPr>
+          <w:b w:val="1"/>
+          <w:u w:val="none"/>
+        </w:rPr>
+      </w:pPr>
+      <w:r>
+        <w:rPr>
+          <w:b w:val="1"/>
+          <w:rtl w:val="0"/>
+        </w:rPr>
+        <w:t xml:space="preserve">Vue Js</w:t>
+      </w:r>
+    </w:p>
+    <w:p>
+      <w:pPr>
+        <w:numPr>
+          <w:ilvl w:val="0"/>
+          <w:numId w:val="1"/>
+        </w:numPr>
+        <w:ind w:left="720" w:hanging="360"/>
+        <w:jc w:val="both"/>
+        <w:rPr>
+          <w:b w:val="1"/>
+          <w:u w:val="none"/>
+        </w:rPr>
+      </w:pPr>
+      <w:r>
+        <w:rPr>
+          <w:b w:val="1"/>
+          <w:rtl w:val="0"/>
+        </w:rPr>
+        <w:t xml:space="preserve">Vuetify</w:t>
+      </w:r>
+    </w:p>
+    <w:p>
+      <w:pPr>
+        <w:numPr>
+          <w:ilvl w:val="0"/>
+          <w:numId w:val="1"/>
+        </w:numPr>
+        <w:ind w:left="720" w:hanging="360"/>
+        <w:jc w:val="both"/>
+        <w:rPr>
+          <w:b w:val="1"/>
+          <w:u w:val="none"/>
+        </w:rPr>
+      </w:pPr>
+      <w:r>
+        <w:rPr>
+          <w:b w:val="1"/>
+          <w:rtl w:val="0"/>
+        </w:rPr>
+        <w:t xml:space="preserve">Git</w:t>
+      </w:r>
+    </w:p>
+    <w:p>
+      <w:pPr>
+        <w:jc w:val="both"/>
+        <w:rPr/>
+      </w:pPr>
+      <w:r>
+        <w:rPr>
+          <w:rtl w:val="0"/>
+        </w:rPr>
+      </w:r>
+    </w:p>
+    <w:p>
+      <w:pPr>
+        <w:rPr>
+          <w:b w:val="1"/>
+        </w:rPr>
+      </w:pPr>
+      <w:r>
+        <w:rPr>
+          <w:b w:val="1"/>
+          <w:rtl w:val="0"/>
+        </w:rPr>
+        <w:t xml:space="preserve">Daily Workflow:</w:t>
       </w:r>
     </w:p>
     <w:tbl>
@@ -523,7 +640,7 @@
               <w:rPr>
                 <w:rtl w:val="0"/>
               </w:rPr>
-              <w:t xml:space="preserve">Implementation of an HTML webpage with CSS components. Also, familiarize myselfwith bootstrap.</w:t>
+              <w:t xml:space="preserve">Implementation of an HTML webpage with CSS components. Also, familiarize myself with bootstrap.</w:t>
             </w:r>
           </w:p>
         </w:tc>
@@ -652,7 +769,7 @@
               <w:rPr>
                 <w:rtl w:val="0"/>
               </w:rPr>
-              <w:t xml:space="preserve">Get familiarized with microservice architecture and ERP (Enterprise Resource Planning). </w:t>
+              <w:t xml:space="preserve">Got familiarized with microservice architecture and ERP (Enterprise Resource Planning). </w:t>
             </w:r>
           </w:p>
         </w:tc>
@@ -686,7 +803,34 @@
                 <w:b w:val="1"/>
                 <w:rtl w:val="0"/>
               </w:rPr>
-              <w:t xml:space="preserve">22.10.2021: OFF-DAY</w:t>
+              <w:t xml:space="preserve">24.10.2021:</w:t>
+            </w:r>
+          </w:p>
+          <w:p>
+            <w:pPr>
+              <w:widowControl w:val="0"/>
+              <w:spacing w:line="240" w:lineRule="auto"/>
+              <w:rPr>
+                <w:b w:val="1"/>
+              </w:rPr>
+            </w:pPr>
+            <w:r>
+              <w:rPr>
+                <w:rtl w:val="0"/>
+              </w:rPr>
+            </w:r>
+          </w:p>
+          <w:p>
+            <w:pPr>
+              <w:widowControl w:val="0"/>
+              <w:spacing w:line="240" w:lineRule="auto"/>
+              <w:rPr/>
+            </w:pPr>
+            <w:r>
+              <w:rPr>
+                <w:rtl w:val="0"/>
+              </w:rPr>
+              <w:t xml:space="preserve">Learned and implemented HTML form validation with javascript.</w:t>
             </w:r>
           </w:p>
         </w:tc>
@@ -720,7 +864,34 @@
                 <w:b w:val="1"/>
                 <w:rtl w:val="0"/>
               </w:rPr>
-              <w:t xml:space="preserve">23.10.2021: OFF-DAY</w:t>
+              <w:t xml:space="preserve">25.10.2021:</w:t>
+            </w:r>
+          </w:p>
+          <w:p>
+            <w:pPr>
+              <w:widowControl w:val="0"/>
+              <w:spacing w:line="240" w:lineRule="auto"/>
+              <w:rPr>
+                <w:b w:val="1"/>
+              </w:rPr>
+            </w:pPr>
+            <w:r>
+              <w:rPr>
+                <w:rtl w:val="0"/>
+              </w:rPr>
+            </w:r>
+          </w:p>
+          <w:p>
+            <w:pPr>
+              <w:widowControl w:val="0"/>
+              <w:spacing w:line="240" w:lineRule="auto"/>
+              <w:rPr/>
+            </w:pPr>
+            <w:r>
+              <w:rPr>
+                <w:rtl w:val="0"/>
+              </w:rPr>
+              <w:t xml:space="preserve">Learned changing the frontend CSS components with javascript.  </w:t>
             </w:r>
           </w:p>
         </w:tc>
@@ -754,7 +925,7 @@
                 <w:b w:val="1"/>
                 <w:rtl w:val="0"/>
               </w:rPr>
-              <w:t xml:space="preserve">24.10.2021:</w:t>
+              <w:t xml:space="preserve">26.10.2021:</w:t>
             </w:r>
           </w:p>
           <w:p>
@@ -781,7 +952,7 @@
               <w:rPr>
                 <w:rtl w:val="0"/>
               </w:rPr>
-              <w:t xml:space="preserve">Learned and implemented HTML form validation with javascript.</w:t>
+              <w:t xml:space="preserve">Learned Git Basics.</w:t>
             </w:r>
           </w:p>
         </w:tc>
@@ -815,7 +986,7 @@
                 <w:b w:val="1"/>
                 <w:rtl w:val="0"/>
               </w:rPr>
-              <w:t xml:space="preserve">25.10.2021:</w:t>
+              <w:t xml:space="preserve">27.10.2021:</w:t>
             </w:r>
           </w:p>
           <w:p>
@@ -842,7 +1013,7 @@
               <w:rPr>
                 <w:rtl w:val="0"/>
               </w:rPr>
-              <w:t xml:space="preserve">Learned changing the frontend CSS components with javascript.  </w:t>
+              <w:t xml:space="preserve">Familiarized myself with Vue js Framework.</w:t>
             </w:r>
           </w:p>
         </w:tc>
@@ -876,7 +1047,7 @@
                 <w:b w:val="1"/>
                 <w:rtl w:val="0"/>
               </w:rPr>
-              <w:t xml:space="preserve">26.10.2021:</w:t>
+              <w:t xml:space="preserve">28.10.2021:</w:t>
             </w:r>
           </w:p>
           <w:p>
@@ -903,7 +1074,7 @@
               <w:rPr>
                 <w:rtl w:val="0"/>
               </w:rPr>
-              <w:t xml:space="preserve">Learned Git Basics.</w:t>
+              <w:t xml:space="preserve">Built my first vue js demo app.</w:t>
             </w:r>
           </w:p>
         </w:tc>
@@ -928,43 +1099,45 @@
             <w:pPr>
               <w:widowControl w:val="0"/>
               <w:spacing w:line="240" w:lineRule="auto"/>
-              <w:rPr>
-                <w:b w:val="1"/>
-              </w:rPr>
-            </w:pPr>
-            <w:r>
-              <w:rPr>
-                <w:b w:val="1"/>
-                <w:rtl w:val="0"/>
-              </w:rPr>
-              <w:t xml:space="preserve">27.10.2021:</w:t>
-            </w:r>
-          </w:p>
-          <w:p>
-            <w:pPr>
-              <w:widowControl w:val="0"/>
-              <w:spacing w:line="240" w:lineRule="auto"/>
-              <w:rPr>
-                <w:b w:val="1"/>
-              </w:rPr>
-            </w:pPr>
-            <w:r>
-              <w:rPr>
-                <w:rtl w:val="0"/>
-              </w:rPr>
-            </w:r>
-          </w:p>
-          <w:p>
-            <w:pPr>
-              <w:widowControl w:val="0"/>
-              <w:spacing w:line="240" w:lineRule="auto"/>
               <w:rPr/>
             </w:pPr>
             <w:r>
               <w:rPr>
-                <w:rtl w:val="0"/>
-              </w:rPr>
-              <w:t xml:space="preserve">Familiarized myself with Vue js Framework.</w:t>
+                <w:b w:val="1"/>
+                <w:rtl w:val="0"/>
+              </w:rPr>
+              <w:t xml:space="preserve">31.10.2021:</w:t>
+            </w:r>
+            <w:r>
+              <w:rPr>
+                <w:rtl w:val="0"/>
+              </w:rPr>
+              <w:t xml:space="preserve"> </w:t>
+            </w:r>
+          </w:p>
+          <w:p>
+            <w:pPr>
+              <w:widowControl w:val="0"/>
+              <w:spacing w:line="240" w:lineRule="auto"/>
+              <w:rPr/>
+            </w:pPr>
+            <w:r>
+              <w:rPr>
+                <w:rtl w:val="0"/>
+              </w:rPr>
+            </w:r>
+          </w:p>
+          <w:p>
+            <w:pPr>
+              <w:widowControl w:val="0"/>
+              <w:spacing w:line="240" w:lineRule="auto"/>
+              <w:rPr/>
+            </w:pPr>
+            <w:r>
+              <w:rPr>
+                <w:rtl w:val="0"/>
+              </w:rPr>
+              <w:t xml:space="preserve">Learn DOM interaction with Vue.</w:t>
             </w:r>
           </w:p>
         </w:tc>
@@ -998,34 +1171,36 @@
                 <w:b w:val="1"/>
                 <w:rtl w:val="0"/>
               </w:rPr>
-              <w:t xml:space="preserve">28.10.2021:</w:t>
-            </w:r>
-          </w:p>
-          <w:p>
-            <w:pPr>
-              <w:widowControl w:val="0"/>
-              <w:spacing w:line="240" w:lineRule="auto"/>
-              <w:rPr>
-                <w:b w:val="1"/>
-              </w:rPr>
-            </w:pPr>
-            <w:r>
-              <w:rPr>
-                <w:rtl w:val="0"/>
-              </w:rPr>
-            </w:r>
-          </w:p>
-          <w:p>
-            <w:pPr>
-              <w:widowControl w:val="0"/>
-              <w:spacing w:line="240" w:lineRule="auto"/>
+              <w:t xml:space="preserve">1.11.2021: </w:t>
+            </w:r>
+          </w:p>
+          <w:p>
+            <w:pPr>
+              <w:widowControl w:val="0"/>
+              <w:spacing w:line="240" w:lineRule="auto"/>
+              <w:ind w:left="0" w:firstLine="0"/>
+              <w:rPr>
+                <w:b w:val="1"/>
+              </w:rPr>
+            </w:pPr>
+            <w:r>
+              <w:rPr>
+                <w:rtl w:val="0"/>
+              </w:rPr>
+            </w:r>
+          </w:p>
+          <w:p>
+            <w:pPr>
+              <w:widowControl w:val="0"/>
+              <w:spacing w:line="240" w:lineRule="auto"/>
+              <w:ind w:left="0" w:firstLine="0"/>
               <w:rPr/>
             </w:pPr>
             <w:r>
               <w:rPr>
                 <w:rtl w:val="0"/>
               </w:rPr>
-              <w:t xml:space="preserve">Built my first vue js demo app.</w:t>
+              <w:t xml:space="preserve">Completed a vue assignment regarding data binding.</w:t>
             </w:r>
           </w:p>
         </w:tc>
@@ -1059,17 +1234,35 @@
                 <w:b w:val="1"/>
                 <w:rtl w:val="0"/>
               </w:rPr>
-              <w:t xml:space="preserve">29.10.2021: OFF-DAY</w:t>
-            </w:r>
-          </w:p>
-          <w:p>
-            <w:pPr>
-              <w:widowControl w:val="0"/>
-              <w:spacing w:line="240" w:lineRule="auto"/>
-              <w:rPr>
-                <w:b w:val="1"/>
-              </w:rPr>
-            </w:pPr>
+              <w:t xml:space="preserve">2.11.2021: </w:t>
+            </w:r>
+          </w:p>
+          <w:p>
+            <w:pPr>
+              <w:widowControl w:val="0"/>
+              <w:spacing w:line="240" w:lineRule="auto"/>
+              <w:ind w:left="0" w:firstLine="0"/>
+              <w:rPr/>
+            </w:pPr>
+            <w:r>
+              <w:rPr>
+                <w:rtl w:val="0"/>
+              </w:rPr>
+            </w:r>
+          </w:p>
+          <w:p>
+            <w:pPr>
+              <w:widowControl w:val="0"/>
+              <w:spacing w:line="240" w:lineRule="auto"/>
+              <w:ind w:left="0" w:firstLine="0"/>
+              <w:rPr/>
+            </w:pPr>
+            <w:r>
+              <w:rPr>
+                <w:rtl w:val="0"/>
+              </w:rPr>
+              <w:t xml:space="preserve">Familiarized myself with vuetify UI Components.</w:t>
+            </w:r>
             <w:r>
               <w:rPr>
                 <w:rtl w:val="0"/>
@@ -1107,7 +1300,34 @@
                 <w:b w:val="1"/>
                 <w:rtl w:val="0"/>
               </w:rPr>
-              <w:t xml:space="preserve">30.10.2021: OFF-DAY</w:t>
+              <w:t xml:space="preserve">3.11.2021:</w:t>
+            </w:r>
+          </w:p>
+          <w:p>
+            <w:pPr>
+              <w:widowControl w:val="0"/>
+              <w:spacing w:line="240" w:lineRule="auto"/>
+              <w:rPr>
+                <w:b w:val="1"/>
+              </w:rPr>
+            </w:pPr>
+            <w:r>
+              <w:rPr>
+                <w:rtl w:val="0"/>
+              </w:rPr>
+            </w:r>
+          </w:p>
+          <w:p>
+            <w:pPr>
+              <w:widowControl w:val="0"/>
+              <w:spacing w:line="240" w:lineRule="auto"/>
+              <w:rPr/>
+            </w:pPr>
+            <w:r>
+              <w:rPr>
+                <w:rtl w:val="0"/>
+              </w:rPr>
+              <w:t xml:space="preserve">Familiarized myself with vuetify UI Components.</w:t>
             </w:r>
           </w:p>
         </w:tc>
@@ -1141,7 +1361,41 @@
                 <w:b w:val="1"/>
                 <w:rtl w:val="0"/>
               </w:rPr>
-              <w:t xml:space="preserve">31.10.2021: Learn DOM interaction with Vue.</w:t>
+              <w:t xml:space="preserve">4.11.2021:</w:t>
+            </w:r>
+          </w:p>
+          <w:p>
+            <w:pPr>
+              <w:widowControl w:val="0"/>
+              <w:spacing w:line="240" w:lineRule="auto"/>
+              <w:rPr>
+                <w:b w:val="1"/>
+              </w:rPr>
+            </w:pPr>
+            <w:r>
+              <w:rPr>
+                <w:rtl w:val="0"/>
+              </w:rPr>
+            </w:r>
+          </w:p>
+          <w:p>
+            <w:pPr>
+              <w:widowControl w:val="0"/>
+              <w:spacing w:line="240" w:lineRule="auto"/>
+              <w:rPr>
+                <w:b w:val="1"/>
+              </w:rPr>
+            </w:pPr>
+            <w:r>
+              <w:rPr>
+                <w:rtl w:val="0"/>
+              </w:rPr>
+              <w:t xml:space="preserve">Learned how to create a Vuetify Project, and learned how to register vuetify CRUD data table component in a parent vue component.</w:t>
+            </w:r>
+            <w:r>
+              <w:rPr>
+                <w:rtl w:val="0"/>
+              </w:rPr>
             </w:r>
           </w:p>
         </w:tc>
@@ -1175,36 +1429,44 @@
                 <w:b w:val="1"/>
                 <w:rtl w:val="0"/>
               </w:rPr>
-              <w:t xml:space="preserve">1.11.2021: </w:t>
-            </w:r>
-          </w:p>
-          <w:p>
-            <w:pPr>
-              <w:widowControl w:val="0"/>
-              <w:spacing w:line="240" w:lineRule="auto"/>
-              <w:ind w:left="0" w:firstLine="0"/>
-              <w:rPr>
-                <w:b w:val="1"/>
-              </w:rPr>
-            </w:pPr>
-            <w:r>
-              <w:rPr>
-                <w:rtl w:val="0"/>
-              </w:rPr>
-            </w:r>
-          </w:p>
-          <w:p>
-            <w:pPr>
-              <w:widowControl w:val="0"/>
-              <w:spacing w:line="240" w:lineRule="auto"/>
-              <w:ind w:left="0" w:firstLine="0"/>
+              <w:t xml:space="preserve">7.11.2021: </w:t>
+            </w:r>
+          </w:p>
+          <w:p>
+            <w:pPr>
+              <w:widowControl w:val="0"/>
+              <w:spacing w:line="240" w:lineRule="auto"/>
               <w:rPr/>
             </w:pPr>
             <w:r>
               <w:rPr>
                 <w:rtl w:val="0"/>
               </w:rPr>
-              <w:t xml:space="preserve">Completed a vue assignment regarding data binding.</w:t>
+              <w:t xml:space="preserve">Learned the basic folder structure of a vue/vuetify project, and modified the previous vuetify project.</w:t>
+            </w:r>
+          </w:p>
+          <w:p>
+            <w:pPr>
+              <w:widowControl w:val="0"/>
+              <w:spacing w:line="240" w:lineRule="auto"/>
+              <w:rPr/>
+            </w:pPr>
+            <w:r>
+              <w:rPr>
+                <w:rtl w:val="0"/>
+              </w:rPr>
+            </w:r>
+          </w:p>
+          <w:p>
+            <w:pPr>
+              <w:widowControl w:val="0"/>
+              <w:spacing w:line="240" w:lineRule="auto"/>
+              <w:rPr/>
+            </w:pPr>
+            <w:r>
+              <w:rPr>
+                <w:rtl w:val="0"/>
+              </w:rPr>
             </w:r>
           </w:p>
         </w:tc>
@@ -1238,35 +1500,51 @@
                 <w:b w:val="1"/>
                 <w:rtl w:val="0"/>
               </w:rPr>
-              <w:t xml:space="preserve">2.11.2021: </w:t>
-            </w:r>
-          </w:p>
-          <w:p>
-            <w:pPr>
-              <w:widowControl w:val="0"/>
-              <w:spacing w:line="240" w:lineRule="auto"/>
-              <w:ind w:left="0" w:firstLine="0"/>
-              <w:rPr/>
-            </w:pPr>
-            <w:r>
-              <w:rPr>
-                <w:rtl w:val="0"/>
-              </w:rPr>
-            </w:r>
-          </w:p>
-          <w:p>
-            <w:pPr>
-              <w:widowControl w:val="0"/>
-              <w:spacing w:line="240" w:lineRule="auto"/>
-              <w:ind w:left="0" w:firstLine="0"/>
-              <w:rPr/>
-            </w:pPr>
-            <w:r>
-              <w:rPr>
-                <w:rtl w:val="0"/>
-              </w:rPr>
-              <w:t xml:space="preserve">Familiarized myself with vuetify UI Components.</w:t>
-            </w:r>
+              <w:t xml:space="preserve">8.11.2021:</w:t>
+            </w:r>
+          </w:p>
+          <w:p>
+            <w:pPr>
+              <w:widowControl w:val="0"/>
+              <w:spacing w:line="240" w:lineRule="auto"/>
+              <w:rPr>
+                <w:b w:val="1"/>
+              </w:rPr>
+            </w:pPr>
+            <w:r>
+              <w:rPr>
+                <w:rtl w:val="0"/>
+              </w:rPr>
+            </w:r>
+          </w:p>
+          <w:p>
+            <w:pPr>
+              <w:widowControl w:val="0"/>
+              <w:spacing w:line="240" w:lineRule="auto"/>
+              <w:rPr>
+                <w:b w:val="1"/>
+              </w:rPr>
+            </w:pPr>
+            <w:r>
+              <w:rPr>
+                <w:rtl w:val="0"/>
+              </w:rPr>
+              <w:t xml:space="preserve">Learned Conditional Rendering of contents and lists.</w:t>
+            </w:r>
+            <w:r>
+              <w:rPr>
+                <w:rtl w:val="0"/>
+              </w:rPr>
+            </w:r>
+          </w:p>
+          <w:p>
+            <w:pPr>
+              <w:widowControl w:val="0"/>
+              <w:spacing w:line="240" w:lineRule="auto"/>
+              <w:rPr>
+                <w:b w:val="1"/>
+              </w:rPr>
+            </w:pPr>
             <w:r>
               <w:rPr>
                 <w:rtl w:val="0"/>
@@ -1304,7 +1582,7 @@
                 <w:b w:val="1"/>
                 <w:rtl w:val="0"/>
               </w:rPr>
-              <w:t xml:space="preserve">3.11.2021:</w:t>
+              <w:t xml:space="preserve">9.11.2021:</w:t>
             </w:r>
           </w:p>
           <w:p>
@@ -1331,7 +1609,7 @@
               <w:rPr>
                 <w:rtl w:val="0"/>
               </w:rPr>
-              <w:t xml:space="preserve">Familiarized myself with vuetify UI Components.</w:t>
+              <w:t xml:space="preserve">Learned the minimalistic theoretical concept of vue routing.</w:t>
             </w:r>
           </w:p>
         </w:tc>
@@ -1365,37 +1643,51 @@
                 <w:b w:val="1"/>
                 <w:rtl w:val="0"/>
               </w:rPr>
-              <w:t xml:space="preserve">4.11.2021:</w:t>
-            </w:r>
-          </w:p>
-          <w:p>
-            <w:pPr>
-              <w:widowControl w:val="0"/>
-              <w:spacing w:line="240" w:lineRule="auto"/>
-              <w:rPr>
-                <w:b w:val="1"/>
-              </w:rPr>
-            </w:pPr>
-            <w:r>
-              <w:rPr>
-                <w:rtl w:val="0"/>
-              </w:rPr>
-            </w:r>
-          </w:p>
-          <w:p>
-            <w:pPr>
-              <w:widowControl w:val="0"/>
-              <w:spacing w:line="240" w:lineRule="auto"/>
-              <w:rPr>
-                <w:b w:val="1"/>
-              </w:rPr>
-            </w:pPr>
-            <w:r>
-              <w:rPr>
-                <w:rtl w:val="0"/>
-              </w:rPr>
-              <w:t xml:space="preserve">Learned how to create a Vuetify Project, and learned how to register vuetify CRUD data table component in a parent vue component.</w:t>
-            </w:r>
+              <w:t xml:space="preserve">10.11.2021:</w:t>
+            </w:r>
+          </w:p>
+          <w:p>
+            <w:pPr>
+              <w:widowControl w:val="0"/>
+              <w:spacing w:line="240" w:lineRule="auto"/>
+              <w:rPr>
+                <w:b w:val="1"/>
+              </w:rPr>
+            </w:pPr>
+            <w:r>
+              <w:rPr>
+                <w:rtl w:val="0"/>
+              </w:rPr>
+            </w:r>
+          </w:p>
+          <w:p>
+            <w:pPr>
+              <w:widowControl w:val="0"/>
+              <w:spacing w:line="240" w:lineRule="auto"/>
+              <w:rPr>
+                <w:b w:val="1"/>
+              </w:rPr>
+            </w:pPr>
+            <w:r>
+              <w:rPr>
+                <w:rtl w:val="0"/>
+              </w:rPr>
+              <w:t xml:space="preserve">Implementation of udemy vue course project: The monster slayer game.</w:t>
+            </w:r>
+            <w:r>
+              <w:rPr>
+                <w:rtl w:val="0"/>
+              </w:rPr>
+            </w:r>
+          </w:p>
+          <w:p>
+            <w:pPr>
+              <w:widowControl w:val="0"/>
+              <w:spacing w:line="240" w:lineRule="auto"/>
+              <w:rPr>
+                <w:b w:val="1"/>
+              </w:rPr>
+            </w:pPr>
             <w:r>
               <w:rPr>
                 <w:rtl w:val="0"/>
@@ -1433,37 +1725,41 @@
                 <w:b w:val="1"/>
                 <w:rtl w:val="0"/>
               </w:rPr>
-              <w:t xml:space="preserve">5.11.2021:</w:t>
-            </w:r>
-          </w:p>
-          <w:p>
-            <w:pPr>
-              <w:widowControl w:val="0"/>
-              <w:spacing w:line="240" w:lineRule="auto"/>
-              <w:rPr>
-                <w:b w:val="1"/>
-              </w:rPr>
-            </w:pPr>
-            <w:r>
-              <w:rPr>
-                <w:rtl w:val="0"/>
-              </w:rPr>
-            </w:r>
-          </w:p>
-          <w:p>
-            <w:pPr>
-              <w:widowControl w:val="0"/>
-              <w:spacing w:line="240" w:lineRule="auto"/>
-              <w:rPr>
-                <w:b w:val="1"/>
-              </w:rPr>
-            </w:pPr>
-            <w:r>
-              <w:rPr>
-                <w:b w:val="1"/>
-                <w:rtl w:val="0"/>
-              </w:rPr>
-              <w:t xml:space="preserve">OFF-DAY</w:t>
+              <w:t xml:space="preserve">11.11.2021:</w:t>
+            </w:r>
+          </w:p>
+          <w:p>
+            <w:pPr>
+              <w:widowControl w:val="0"/>
+              <w:spacing w:line="240" w:lineRule="auto"/>
+              <w:rPr>
+                <w:b w:val="1"/>
+              </w:rPr>
+            </w:pPr>
+            <w:r>
+              <w:rPr>
+                <w:rtl w:val="0"/>
+              </w:rPr>
+            </w:r>
+          </w:p>
+          <w:p>
+            <w:pPr>
+              <w:widowControl w:val="0"/>
+              <w:spacing w:line="240" w:lineRule="auto"/>
+              <w:rPr>
+                <w:b w:val="1"/>
+              </w:rPr>
+            </w:pPr>
+            <w:r>
+              <w:rPr>
+                <w:rtl w:val="0"/>
+              </w:rPr>
+              <w:t xml:space="preserve">Implementation of udemy vue course project: The monster slayer game.</w:t>
+            </w:r>
+            <w:r>
+              <w:rPr>
+                <w:rtl w:val="0"/>
+              </w:rPr>
             </w:r>
           </w:p>
           <w:p>
@@ -1509,7 +1805,69 @@
                 <w:b w:val="1"/>
                 <w:rtl w:val="0"/>
               </w:rPr>
-              <w:t xml:space="preserve">6.11.2021: OFF-DAY </w:t>
+              <w:t xml:space="preserve">13.11.2021:</w:t>
+            </w:r>
+          </w:p>
+          <w:p>
+            <w:pPr>
+              <w:widowControl w:val="0"/>
+              <w:spacing w:line="240" w:lineRule="auto"/>
+              <w:rPr>
+                <w:b w:val="1"/>
+              </w:rPr>
+            </w:pPr>
+            <w:r>
+              <w:rPr>
+                <w:rtl w:val="0"/>
+              </w:rPr>
+            </w:r>
+          </w:p>
+          <w:p>
+            <w:pPr>
+              <w:widowControl w:val="0"/>
+              <w:spacing w:line="240" w:lineRule="auto"/>
+              <w:rPr>
+                <w:b w:val="1"/>
+              </w:rPr>
+            </w:pPr>
+            <w:r>
+              <w:rPr>
+                <w:rtl w:val="0"/>
+              </w:rPr>
+              <w:t xml:space="preserve">Implementation of udemy vue course project: The monster slayer game.</w:t>
+            </w:r>
+            <w:r>
+              <w:rPr>
+                <w:rtl w:val="0"/>
+              </w:rPr>
+            </w:r>
+          </w:p>
+          <w:p>
+            <w:pPr>
+              <w:widowControl w:val="0"/>
+              <w:spacing w:line="240" w:lineRule="auto"/>
+              <w:rPr>
+                <w:b w:val="1"/>
+              </w:rPr>
+            </w:pPr>
+            <w:r>
+              <w:rPr>
+                <w:rtl w:val="0"/>
+              </w:rPr>
+            </w:r>
+          </w:p>
+          <w:p>
+            <w:pPr>
+              <w:widowControl w:val="0"/>
+              <w:spacing w:line="240" w:lineRule="auto"/>
+              <w:rPr>
+                <w:b w:val="1"/>
+              </w:rPr>
+            </w:pPr>
+            <w:r>
+              <w:rPr>
+                <w:rtl w:val="0"/>
+              </w:rPr>
             </w:r>
           </w:p>
         </w:tc>
@@ -1543,40 +1901,37 @@
                 <w:b w:val="1"/>
                 <w:rtl w:val="0"/>
               </w:rPr>
-              <w:t xml:space="preserve">7.11.2021: </w:t>
-            </w:r>
-          </w:p>
-          <w:p>
-            <w:pPr>
-              <w:widowControl w:val="0"/>
-              <w:spacing w:line="240" w:lineRule="auto"/>
-              <w:rPr/>
-            </w:pPr>
-            <w:r>
-              <w:rPr>
-                <w:rtl w:val="0"/>
-              </w:rPr>
-              <w:t xml:space="preserve">Learned the basic folder structure of a vue/vuetify project, and modified the previous vuetify project.</w:t>
-            </w:r>
-          </w:p>
-          <w:p>
-            <w:pPr>
-              <w:widowControl w:val="0"/>
-              <w:spacing w:line="240" w:lineRule="auto"/>
-              <w:rPr/>
-            </w:pPr>
-            <w:r>
-              <w:rPr>
-                <w:rtl w:val="0"/>
-              </w:rPr>
-            </w:r>
-          </w:p>
-          <w:p>
-            <w:pPr>
-              <w:widowControl w:val="0"/>
-              <w:spacing w:line="240" w:lineRule="auto"/>
-              <w:rPr/>
-            </w:pPr>
+              <w:t xml:space="preserve">14.11.2021:</w:t>
+            </w:r>
+          </w:p>
+          <w:p>
+            <w:pPr>
+              <w:widowControl w:val="0"/>
+              <w:spacing w:line="240" w:lineRule="auto"/>
+              <w:rPr>
+                <w:b w:val="1"/>
+              </w:rPr>
+            </w:pPr>
+            <w:r>
+              <w:rPr>
+                <w:rtl w:val="0"/>
+              </w:rPr>
+            </w:r>
+          </w:p>
+          <w:p>
+            <w:pPr>
+              <w:widowControl w:val="0"/>
+              <w:spacing w:line="240" w:lineRule="auto"/>
+              <w:rPr>
+                <w:b w:val="1"/>
+              </w:rPr>
+            </w:pPr>
+            <w:r>
+              <w:rPr>
+                <w:rtl w:val="0"/>
+              </w:rPr>
+              <w:t xml:space="preserve">Learned theoretical concepts regarding the behind the scenes of vue js, including lifecycle hooks.</w:t>
+            </w:r>
             <w:r>
               <w:rPr>
                 <w:rtl w:val="0"/>
@@ -1614,51 +1969,23 @@
                 <w:b w:val="1"/>
                 <w:rtl w:val="0"/>
               </w:rPr>
-              <w:t xml:space="preserve">8.11.2021:</w:t>
-            </w:r>
-          </w:p>
-          <w:p>
-            <w:pPr>
-              <w:widowControl w:val="0"/>
-              <w:spacing w:line="240" w:lineRule="auto"/>
-              <w:rPr>
-                <w:b w:val="1"/>
-              </w:rPr>
-            </w:pPr>
-            <w:r>
-              <w:rPr>
-                <w:rtl w:val="0"/>
-              </w:rPr>
-            </w:r>
-          </w:p>
-          <w:p>
-            <w:pPr>
-              <w:widowControl w:val="0"/>
-              <w:spacing w:line="240" w:lineRule="auto"/>
-              <w:rPr>
-                <w:b w:val="1"/>
-              </w:rPr>
-            </w:pPr>
-            <w:r>
-              <w:rPr>
-                <w:rtl w:val="0"/>
-              </w:rPr>
-              <w:t xml:space="preserve">Learned Conditional Rendering of contents and lists.</w:t>
-            </w:r>
-            <w:r>
-              <w:rPr>
-                <w:rtl w:val="0"/>
-              </w:rPr>
-            </w:r>
-          </w:p>
-          <w:p>
-            <w:pPr>
-              <w:widowControl w:val="0"/>
-              <w:spacing w:line="240" w:lineRule="auto"/>
-              <w:rPr>
-                <w:b w:val="1"/>
-              </w:rPr>
-            </w:pPr>
+              <w:t xml:space="preserve">15.11.2021:</w:t>
+            </w:r>
+          </w:p>
+          <w:p>
+            <w:pPr>
+              <w:widowControl w:val="0"/>
+              <w:spacing w:line="240" w:lineRule="auto"/>
+              <w:rPr>
+                <w:b w:val="1"/>
+              </w:rPr>
+            </w:pPr>
+            <w:r>
+              <w:rPr>
+                <w:rtl w:val="0"/>
+              </w:rPr>
+              <w:t xml:space="preserve">Learned the basic theoretical concepts of props.</w:t>
+            </w:r>
             <w:r>
               <w:rPr>
                 <w:rtl w:val="0"/>
@@ -1696,41 +2023,7 @@
                 <w:b w:val="1"/>
                 <w:rtl w:val="0"/>
               </w:rPr>
-              <w:t xml:space="preserve">9.11.2021:</w:t>
-            </w:r>
-          </w:p>
-          <w:p>
-            <w:pPr>
-              <w:widowControl w:val="0"/>
-              <w:spacing w:line="240" w:lineRule="auto"/>
-              <w:rPr>
-                <w:b w:val="1"/>
-              </w:rPr>
-            </w:pPr>
-            <w:r>
-              <w:rPr>
-                <w:rtl w:val="0"/>
-              </w:rPr>
-            </w:r>
-          </w:p>
-          <w:p>
-            <w:pPr>
-              <w:widowControl w:val="0"/>
-              <w:spacing w:line="240" w:lineRule="auto"/>
-              <w:rPr>
-                <w:b w:val="1"/>
-              </w:rPr>
-            </w:pPr>
-            <w:r>
-              <w:rPr>
-                <w:rtl w:val="0"/>
-              </w:rPr>
-              <w:t xml:space="preserve">Learned the minimalistic theoretical concept of vue routing.</w:t>
-            </w:r>
-            <w:r>
-              <w:rPr>
-                <w:rtl w:val="0"/>
-              </w:rPr>
+              <w:t xml:space="preserve">16.11.2021: </w:t>
             </w:r>
           </w:p>
           <w:p>
@@ -1739,6 +2032,26 @@
               <w:spacing w:line="240" w:lineRule="auto"/>
               <w:rPr/>
             </w:pPr>
+            <w:r>
+              <w:rPr>
+                <w:rtl w:val="0"/>
+              </w:rPr>
+            </w:r>
+          </w:p>
+          <w:p>
+            <w:pPr>
+              <w:widowControl w:val="0"/>
+              <w:spacing w:line="240" w:lineRule="auto"/>
+              <w:rPr>
+                <w:b w:val="1"/>
+              </w:rPr>
+            </w:pPr>
+            <w:r>
+              <w:rPr>
+                <w:rtl w:val="0"/>
+              </w:rPr>
+              <w:t xml:space="preserve">Learned the basic theoretical concepts of routing.</w:t>
+            </w:r>
             <w:r>
               <w:rPr>
                 <w:rtl w:val="0"/>
@@ -1776,51 +2089,35 @@
                 <w:b w:val="1"/>
                 <w:rtl w:val="0"/>
               </w:rPr>
-              <w:t xml:space="preserve">10.11.2021:</w:t>
-            </w:r>
-          </w:p>
-          <w:p>
-            <w:pPr>
-              <w:widowControl w:val="0"/>
-              <w:spacing w:line="240" w:lineRule="auto"/>
-              <w:rPr>
-                <w:b w:val="1"/>
-              </w:rPr>
-            </w:pPr>
-            <w:r>
-              <w:rPr>
-                <w:rtl w:val="0"/>
-              </w:rPr>
-            </w:r>
-          </w:p>
-          <w:p>
-            <w:pPr>
-              <w:widowControl w:val="0"/>
-              <w:spacing w:line="240" w:lineRule="auto"/>
-              <w:rPr>
-                <w:b w:val="1"/>
-              </w:rPr>
-            </w:pPr>
-            <w:r>
-              <w:rPr>
-                <w:rtl w:val="0"/>
-              </w:rPr>
-              <w:t xml:space="preserve">Implementation of udemy vue course project: The monster slayer game.</w:t>
-            </w:r>
-            <w:r>
-              <w:rPr>
-                <w:rtl w:val="0"/>
-              </w:rPr>
-            </w:r>
-          </w:p>
-          <w:p>
-            <w:pPr>
-              <w:widowControl w:val="0"/>
-              <w:spacing w:line="240" w:lineRule="auto"/>
-              <w:rPr>
-                <w:b w:val="1"/>
-              </w:rPr>
-            </w:pPr>
+              <w:t xml:space="preserve">17.11.2021: </w:t>
+            </w:r>
+          </w:p>
+          <w:p>
+            <w:pPr>
+              <w:widowControl w:val="0"/>
+              <w:spacing w:line="240" w:lineRule="auto"/>
+              <w:rPr/>
+            </w:pPr>
+            <w:r>
+              <w:rPr>
+                <w:rtl w:val="0"/>
+              </w:rPr>
+            </w:r>
+          </w:p>
+          <w:p>
+            <w:pPr>
+              <w:widowControl w:val="0"/>
+              <w:spacing w:line="240" w:lineRule="auto"/>
+              <w:rPr>
+                <w:b w:val="1"/>
+              </w:rPr>
+            </w:pPr>
+            <w:r>
+              <w:rPr>
+                <w:rtl w:val="0"/>
+              </w:rPr>
+              <w:t xml:space="preserve">Implementation of routing, and passing props to component to component in a vuetify project.</w:t>
+            </w:r>
             <w:r>
               <w:rPr>
                 <w:rtl w:val="0"/>
@@ -1858,49 +2155,14 @@
                 <w:b w:val="1"/>
                 <w:rtl w:val="0"/>
               </w:rPr>
-              <w:t xml:space="preserve">11.11.2021:</w:t>
-            </w:r>
-          </w:p>
-          <w:p>
-            <w:pPr>
-              <w:widowControl w:val="0"/>
-              <w:spacing w:line="240" w:lineRule="auto"/>
-              <w:rPr>
-                <w:b w:val="1"/>
-              </w:rPr>
-            </w:pPr>
-            <w:r>
-              <w:rPr>
-                <w:rtl w:val="0"/>
-              </w:rPr>
-            </w:r>
-          </w:p>
-          <w:p>
-            <w:pPr>
-              <w:widowControl w:val="0"/>
-              <w:spacing w:line="240" w:lineRule="auto"/>
-              <w:rPr>
-                <w:b w:val="1"/>
-              </w:rPr>
-            </w:pPr>
-            <w:r>
-              <w:rPr>
-                <w:rtl w:val="0"/>
-              </w:rPr>
-              <w:t xml:space="preserve">Implementation of udemy vue course project: The monster slayer game.</w:t>
-            </w:r>
-            <w:r>
-              <w:rPr>
-                <w:rtl w:val="0"/>
-              </w:rPr>
-            </w:r>
-          </w:p>
-          <w:p>
-            <w:pPr>
-              <w:widowControl w:val="0"/>
-              <w:spacing w:line="240" w:lineRule="auto"/>
-              <w:rPr/>
-            </w:pPr>
+              <w:t xml:space="preserve">20.11.2021: </w:t>
+            </w:r>
+            <w:r>
+              <w:rPr>
+                <w:rtl w:val="0"/>
+              </w:rPr>
+              <w:t xml:space="preserve">Implementation of routing, and passing props to component to component in a vuetify project.</w:t>
+            </w:r>
             <w:r>
               <w:rPr>
                 <w:rtl w:val="0"/>
@@ -1938,37 +2200,21 @@
                 <w:b w:val="1"/>
                 <w:rtl w:val="0"/>
               </w:rPr>
-              <w:t xml:space="preserve">12.11.2021:</w:t>
-            </w:r>
-          </w:p>
-          <w:p>
-            <w:pPr>
-              <w:widowControl w:val="0"/>
-              <w:spacing w:line="240" w:lineRule="auto"/>
-              <w:rPr>
-                <w:b w:val="1"/>
-              </w:rPr>
-            </w:pPr>
-            <w:r>
-              <w:rPr>
-                <w:rtl w:val="0"/>
-              </w:rPr>
-            </w:r>
-          </w:p>
-          <w:p>
-            <w:pPr>
-              <w:widowControl w:val="0"/>
-              <w:spacing w:line="240" w:lineRule="auto"/>
-              <w:rPr>
-                <w:b w:val="1"/>
-              </w:rPr>
-            </w:pPr>
-            <w:r>
-              <w:rPr>
-                <w:b w:val="1"/>
-                <w:rtl w:val="0"/>
-              </w:rPr>
-              <w:t xml:space="preserve">OFF-DAY</w:t>
+              <w:t xml:space="preserve">21.11.2021: </w:t>
+            </w:r>
+          </w:p>
+          <w:p>
+            <w:pPr>
+              <w:widowControl w:val="0"/>
+              <w:spacing w:line="240" w:lineRule="auto"/>
+              <w:rPr>
+                <w:b w:val="1"/>
+              </w:rPr>
+            </w:pPr>
+            <w:r>
+              <w:rPr>
+                <w:rtl w:val="0"/>
+              </w:rPr>
             </w:r>
           </w:p>
           <w:p>
@@ -1981,6 +2227,7 @@
               <w:rPr>
                 <w:rtl w:val="0"/>
               </w:rPr>
+              <w:t xml:space="preserve">Got familiarized with API, and fetch data through API with the help of axion Library.</w:t>
             </w:r>
           </w:p>
         </w:tc>
@@ -2014,51 +2261,34 @@
                 <w:b w:val="1"/>
                 <w:rtl w:val="0"/>
               </w:rPr>
-              <w:t xml:space="preserve">13.11.2021:</w:t>
-            </w:r>
-          </w:p>
-          <w:p>
-            <w:pPr>
-              <w:widowControl w:val="0"/>
-              <w:spacing w:line="240" w:lineRule="auto"/>
-              <w:rPr>
-                <w:b w:val="1"/>
-              </w:rPr>
-            </w:pPr>
-            <w:r>
-              <w:rPr>
-                <w:rtl w:val="0"/>
-              </w:rPr>
-            </w:r>
-          </w:p>
-          <w:p>
-            <w:pPr>
-              <w:widowControl w:val="0"/>
-              <w:spacing w:line="240" w:lineRule="auto"/>
-              <w:rPr>
-                <w:b w:val="1"/>
-              </w:rPr>
-            </w:pPr>
-            <w:r>
-              <w:rPr>
-                <w:b w:val="1"/>
-                <w:rtl w:val="0"/>
-              </w:rPr>
-              <w:t xml:space="preserve">OFF-DAY</w:t>
-            </w:r>
-          </w:p>
-          <w:p>
-            <w:pPr>
-              <w:widowControl w:val="0"/>
-              <w:spacing w:line="240" w:lineRule="auto"/>
-              <w:rPr>
-                <w:b w:val="1"/>
-              </w:rPr>
-            </w:pPr>
-            <w:r>
-              <w:rPr>
-                <w:rtl w:val="0"/>
-              </w:rPr>
+              <w:t xml:space="preserve">22.11.2021:</w:t>
+            </w:r>
+          </w:p>
+          <w:p>
+            <w:pPr>
+              <w:widowControl w:val="0"/>
+              <w:spacing w:line="240" w:lineRule="auto"/>
+              <w:rPr>
+                <w:b w:val="1"/>
+              </w:rPr>
+            </w:pPr>
+            <w:r>
+              <w:rPr>
+                <w:rtl w:val="0"/>
+              </w:rPr>
+            </w:r>
+          </w:p>
+          <w:p>
+            <w:pPr>
+              <w:widowControl w:val="0"/>
+              <w:spacing w:line="240" w:lineRule="auto"/>
+              <w:rPr/>
+            </w:pPr>
+            <w:r>
+              <w:rPr>
+                <w:rtl w:val="0"/>
+              </w:rPr>
+              <w:t xml:space="preserve">Manipulation of the retrieved JSON data fetched through an API, and put inside a simple vuetify table.</w:t>
             </w:r>
           </w:p>
         </w:tc>
@@ -2092,225 +2322,21 @@
                 <w:b w:val="1"/>
                 <w:rtl w:val="0"/>
               </w:rPr>
-              <w:t xml:space="preserve">13.11.2021:</w:t>
-            </w:r>
-          </w:p>
-          <w:p>
-            <w:pPr>
-              <w:widowControl w:val="0"/>
-              <w:spacing w:line="240" w:lineRule="auto"/>
-              <w:rPr>
-                <w:b w:val="1"/>
-              </w:rPr>
-            </w:pPr>
-            <w:r>
-              <w:rPr>
-                <w:rtl w:val="0"/>
-              </w:rPr>
-            </w:r>
-          </w:p>
-          <w:p>
-            <w:pPr>
-              <w:widowControl w:val="0"/>
-              <w:spacing w:line="240" w:lineRule="auto"/>
-              <w:rPr>
-                <w:b w:val="1"/>
-              </w:rPr>
-            </w:pPr>
-            <w:r>
-              <w:rPr>
-                <w:rtl w:val="0"/>
-              </w:rPr>
-              <w:t xml:space="preserve">Implementation of udemy vue course project: The monster slayer game.</w:t>
-            </w:r>
-            <w:r>
-              <w:rPr>
-                <w:rtl w:val="0"/>
-              </w:rPr>
-            </w:r>
-          </w:p>
-          <w:p>
-            <w:pPr>
-              <w:widowControl w:val="0"/>
-              <w:spacing w:line="240" w:lineRule="auto"/>
-              <w:rPr>
-                <w:b w:val="1"/>
-              </w:rPr>
-            </w:pPr>
-            <w:r>
-              <w:rPr>
-                <w:rtl w:val="0"/>
-              </w:rPr>
-            </w:r>
-          </w:p>
-          <w:p>
-            <w:pPr>
-              <w:widowControl w:val="0"/>
-              <w:spacing w:line="240" w:lineRule="auto"/>
-              <w:rPr>
-                <w:b w:val="1"/>
-              </w:rPr>
-            </w:pPr>
-            <w:r>
-              <w:rPr>
-                <w:rtl w:val="0"/>
-              </w:rPr>
-            </w:r>
-          </w:p>
-        </w:tc>
-      </w:tr>
-      <w:tr>
-        <w:trPr>
-          <w:cantSplit w:val="0"/>
-          <w:tblHeader w:val="0"/>
-        </w:trPr>
-        <w:tc>
-          <w:tcPr>
-            <w:shd w:fill="auto" w:val="clear"/>
-            <w:tcMar>
-              <w:top w:w="100.0" w:type="dxa"/>
-              <w:left w:w="100.0" w:type="dxa"/>
-              <w:bottom w:w="100.0" w:type="dxa"/>
-              <w:right w:w="100.0" w:type="dxa"/>
-            </w:tcMar>
-            <w:vAlign w:val="top"/>
-          </w:tcPr>
-          <w:p>
-            <w:pPr>
-              <w:widowControl w:val="0"/>
-              <w:spacing w:line="240" w:lineRule="auto"/>
-              <w:rPr>
-                <w:b w:val="1"/>
-              </w:rPr>
-            </w:pPr>
-            <w:r>
-              <w:rPr>
-                <w:b w:val="1"/>
-                <w:rtl w:val="0"/>
-              </w:rPr>
-              <w:t xml:space="preserve">14.11.2021:</w:t>
-            </w:r>
-          </w:p>
-          <w:p>
-            <w:pPr>
-              <w:widowControl w:val="0"/>
-              <w:spacing w:line="240" w:lineRule="auto"/>
-              <w:rPr>
-                <w:b w:val="1"/>
-              </w:rPr>
-            </w:pPr>
-            <w:r>
-              <w:rPr>
-                <w:rtl w:val="0"/>
-              </w:rPr>
-            </w:r>
-          </w:p>
-          <w:p>
-            <w:pPr>
-              <w:widowControl w:val="0"/>
-              <w:spacing w:line="240" w:lineRule="auto"/>
-              <w:rPr>
-                <w:b w:val="1"/>
-              </w:rPr>
-            </w:pPr>
-            <w:r>
-              <w:rPr>
-                <w:rtl w:val="0"/>
-              </w:rPr>
-              <w:t xml:space="preserve">Learned theoretical concepts regarding the behind the scenes of vue js, including lifecycle hooks.</w:t>
-            </w:r>
-            <w:r>
-              <w:rPr>
-                <w:rtl w:val="0"/>
-              </w:rPr>
-            </w:r>
-          </w:p>
-        </w:tc>
-      </w:tr>
-      <w:tr>
-        <w:trPr>
-          <w:cantSplit w:val="0"/>
-          <w:tblHeader w:val="0"/>
-        </w:trPr>
-        <w:tc>
-          <w:tcPr>
-            <w:shd w:fill="auto" w:val="clear"/>
-            <w:tcMar>
-              <w:top w:w="100.0" w:type="dxa"/>
-              <w:left w:w="100.0" w:type="dxa"/>
-              <w:bottom w:w="100.0" w:type="dxa"/>
-              <w:right w:w="100.0" w:type="dxa"/>
-            </w:tcMar>
-            <w:vAlign w:val="top"/>
-          </w:tcPr>
-          <w:p>
-            <w:pPr>
-              <w:widowControl w:val="0"/>
-              <w:spacing w:line="240" w:lineRule="auto"/>
-              <w:rPr>
-                <w:b w:val="1"/>
-              </w:rPr>
-            </w:pPr>
-            <w:r>
-              <w:rPr>
-                <w:b w:val="1"/>
-                <w:rtl w:val="0"/>
-              </w:rPr>
-              <w:t xml:space="preserve">15.11.2021:</w:t>
-            </w:r>
-          </w:p>
-          <w:p>
-            <w:pPr>
-              <w:widowControl w:val="0"/>
-              <w:spacing w:line="240" w:lineRule="auto"/>
-              <w:rPr>
-                <w:b w:val="1"/>
-              </w:rPr>
-            </w:pPr>
-            <w:r>
-              <w:rPr>
-                <w:rtl w:val="0"/>
-              </w:rPr>
-              <w:t xml:space="preserve">Learned the basic theoretical concepts of props.</w:t>
-            </w:r>
-            <w:r>
-              <w:rPr>
-                <w:rtl w:val="0"/>
-              </w:rPr>
-            </w:r>
-          </w:p>
-        </w:tc>
-      </w:tr>
-      <w:tr>
-        <w:trPr>
-          <w:cantSplit w:val="0"/>
-          <w:tblHeader w:val="0"/>
-        </w:trPr>
-        <w:tc>
-          <w:tcPr>
-            <w:shd w:fill="auto" w:val="clear"/>
-            <w:tcMar>
-              <w:top w:w="100.0" w:type="dxa"/>
-              <w:left w:w="100.0" w:type="dxa"/>
-              <w:bottom w:w="100.0" w:type="dxa"/>
-              <w:right w:w="100.0" w:type="dxa"/>
-            </w:tcMar>
-            <w:vAlign w:val="top"/>
-          </w:tcPr>
-          <w:p>
-            <w:pPr>
-              <w:widowControl w:val="0"/>
-              <w:spacing w:line="240" w:lineRule="auto"/>
-              <w:rPr>
-                <w:b w:val="1"/>
-              </w:rPr>
-            </w:pPr>
-            <w:r>
-              <w:rPr>
-                <w:b w:val="1"/>
-                <w:rtl w:val="0"/>
-              </w:rPr>
-              <w:t xml:space="preserve">16.11.2021: </w:t>
+              <w:t xml:space="preserve">23.11.2021: </w:t>
+            </w:r>
+          </w:p>
+          <w:p>
+            <w:pPr>
+              <w:widowControl w:val="0"/>
+              <w:spacing w:line="240" w:lineRule="auto"/>
+              <w:rPr>
+                <w:b w:val="1"/>
+              </w:rPr>
+            </w:pPr>
+            <w:r>
+              <w:rPr>
+                <w:rtl w:val="0"/>
+              </w:rPr>
             </w:r>
           </w:p>
           <w:p>
@@ -2323,361 +2349,7 @@
               <w:rPr>
                 <w:rtl w:val="0"/>
               </w:rPr>
-            </w:r>
-          </w:p>
-          <w:p>
-            <w:pPr>
-              <w:widowControl w:val="0"/>
-              <w:spacing w:line="240" w:lineRule="auto"/>
-              <w:rPr>
-                <w:b w:val="1"/>
-              </w:rPr>
-            </w:pPr>
-            <w:r>
-              <w:rPr>
-                <w:rtl w:val="0"/>
-              </w:rPr>
-              <w:t xml:space="preserve">Learned the basic theoretical concepts of routing.</w:t>
-            </w:r>
-            <w:r>
-              <w:rPr>
-                <w:rtl w:val="0"/>
-              </w:rPr>
-            </w:r>
-          </w:p>
-        </w:tc>
-      </w:tr>
-      <w:tr>
-        <w:trPr>
-          <w:cantSplit w:val="0"/>
-          <w:tblHeader w:val="0"/>
-        </w:trPr>
-        <w:tc>
-          <w:tcPr>
-            <w:shd w:fill="auto" w:val="clear"/>
-            <w:tcMar>
-              <w:top w:w="100.0" w:type="dxa"/>
-              <w:left w:w="100.0" w:type="dxa"/>
-              <w:bottom w:w="100.0" w:type="dxa"/>
-              <w:right w:w="100.0" w:type="dxa"/>
-            </w:tcMar>
-            <w:vAlign w:val="top"/>
-          </w:tcPr>
-          <w:p>
-            <w:pPr>
-              <w:widowControl w:val="0"/>
-              <w:spacing w:line="240" w:lineRule="auto"/>
-              <w:rPr>
-                <w:b w:val="1"/>
-              </w:rPr>
-            </w:pPr>
-            <w:r>
-              <w:rPr>
-                <w:b w:val="1"/>
-                <w:rtl w:val="0"/>
-              </w:rPr>
-              <w:t xml:space="preserve">17.11.2021: </w:t>
-            </w:r>
-          </w:p>
-          <w:p>
-            <w:pPr>
-              <w:widowControl w:val="0"/>
-              <w:spacing w:line="240" w:lineRule="auto"/>
-              <w:rPr/>
-            </w:pPr>
-            <w:r>
-              <w:rPr>
-                <w:rtl w:val="0"/>
-              </w:rPr>
-            </w:r>
-          </w:p>
-          <w:p>
-            <w:pPr>
-              <w:widowControl w:val="0"/>
-              <w:spacing w:line="240" w:lineRule="auto"/>
-              <w:rPr>
-                <w:b w:val="1"/>
-              </w:rPr>
-            </w:pPr>
-            <w:r>
-              <w:rPr>
-                <w:rtl w:val="0"/>
-              </w:rPr>
-              <w:t xml:space="preserve">Implementation of routing, and passing props to component to component in a vuetify project.</w:t>
-            </w:r>
-            <w:r>
-              <w:rPr>
-                <w:rtl w:val="0"/>
-              </w:rPr>
-            </w:r>
-          </w:p>
-        </w:tc>
-      </w:tr>
-      <w:tr>
-        <w:trPr>
-          <w:cantSplit w:val="0"/>
-          <w:tblHeader w:val="0"/>
-        </w:trPr>
-        <w:tc>
-          <w:tcPr>
-            <w:shd w:fill="auto" w:val="clear"/>
-            <w:tcMar>
-              <w:top w:w="100.0" w:type="dxa"/>
-              <w:left w:w="100.0" w:type="dxa"/>
-              <w:bottom w:w="100.0" w:type="dxa"/>
-              <w:right w:w="100.0" w:type="dxa"/>
-            </w:tcMar>
-            <w:vAlign w:val="top"/>
-          </w:tcPr>
-          <w:p>
-            <w:pPr>
-              <w:widowControl w:val="0"/>
-              <w:spacing w:line="240" w:lineRule="auto"/>
-              <w:rPr>
-                <w:b w:val="1"/>
-              </w:rPr>
-            </w:pPr>
-            <w:r>
-              <w:rPr>
-                <w:b w:val="1"/>
-                <w:rtl w:val="0"/>
-              </w:rPr>
-              <w:t xml:space="preserve">18.11.2021: OFF-DAY</w:t>
-            </w:r>
-          </w:p>
-        </w:tc>
-      </w:tr>
-      <w:tr>
-        <w:trPr>
-          <w:cantSplit w:val="0"/>
-          <w:tblHeader w:val="0"/>
-        </w:trPr>
-        <w:tc>
-          <w:tcPr>
-            <w:shd w:fill="auto" w:val="clear"/>
-            <w:tcMar>
-              <w:top w:w="100.0" w:type="dxa"/>
-              <w:left w:w="100.0" w:type="dxa"/>
-              <w:bottom w:w="100.0" w:type="dxa"/>
-              <w:right w:w="100.0" w:type="dxa"/>
-            </w:tcMar>
-            <w:vAlign w:val="top"/>
-          </w:tcPr>
-          <w:p>
-            <w:pPr>
-              <w:widowControl w:val="0"/>
-              <w:spacing w:line="240" w:lineRule="auto"/>
-              <w:rPr>
-                <w:b w:val="1"/>
-              </w:rPr>
-            </w:pPr>
-            <w:r>
-              <w:rPr>
-                <w:b w:val="1"/>
-                <w:rtl w:val="0"/>
-              </w:rPr>
-              <w:t xml:space="preserve">19.11.2021: OFF-DAY</w:t>
-            </w:r>
-          </w:p>
-        </w:tc>
-      </w:tr>
-      <w:tr>
-        <w:trPr>
-          <w:cantSplit w:val="0"/>
-          <w:tblHeader w:val="0"/>
-        </w:trPr>
-        <w:tc>
-          <w:tcPr>
-            <w:shd w:fill="auto" w:val="clear"/>
-            <w:tcMar>
-              <w:top w:w="100.0" w:type="dxa"/>
-              <w:left w:w="100.0" w:type="dxa"/>
-              <w:bottom w:w="100.0" w:type="dxa"/>
-              <w:right w:w="100.0" w:type="dxa"/>
-            </w:tcMar>
-            <w:vAlign w:val="top"/>
-          </w:tcPr>
-          <w:p>
-            <w:pPr>
-              <w:widowControl w:val="0"/>
-              <w:spacing w:line="240" w:lineRule="auto"/>
-              <w:rPr>
-                <w:b w:val="1"/>
-              </w:rPr>
-            </w:pPr>
-            <w:r>
-              <w:rPr>
-                <w:b w:val="1"/>
-                <w:rtl w:val="0"/>
-              </w:rPr>
-              <w:t xml:space="preserve">20.11.2021: </w:t>
-            </w:r>
-            <w:r>
-              <w:rPr>
-                <w:rtl w:val="0"/>
-              </w:rPr>
-              <w:t xml:space="preserve">Implementation of routing, and passing props to component to component in a vuetify project.</w:t>
-            </w:r>
-            <w:r>
-              <w:rPr>
-                <w:rtl w:val="0"/>
-              </w:rPr>
-            </w:r>
-          </w:p>
-        </w:tc>
-      </w:tr>
-      <w:tr>
-        <w:trPr>
-          <w:cantSplit w:val="0"/>
-          <w:tblHeader w:val="0"/>
-        </w:trPr>
-        <w:tc>
-          <w:tcPr>
-            <w:shd w:fill="auto" w:val="clear"/>
-            <w:tcMar>
-              <w:top w:w="100.0" w:type="dxa"/>
-              <w:left w:w="100.0" w:type="dxa"/>
-              <w:bottom w:w="100.0" w:type="dxa"/>
-              <w:right w:w="100.0" w:type="dxa"/>
-            </w:tcMar>
-            <w:vAlign w:val="top"/>
-          </w:tcPr>
-          <w:p>
-            <w:pPr>
-              <w:widowControl w:val="0"/>
-              <w:spacing w:line="240" w:lineRule="auto"/>
-              <w:rPr>
-                <w:b w:val="1"/>
-              </w:rPr>
-            </w:pPr>
-            <w:r>
-              <w:rPr>
-                <w:b w:val="1"/>
-                <w:rtl w:val="0"/>
-              </w:rPr>
-              <w:t xml:space="preserve">21.11.2021: </w:t>
-            </w:r>
-          </w:p>
-          <w:p>
-            <w:pPr>
-              <w:widowControl w:val="0"/>
-              <w:spacing w:line="240" w:lineRule="auto"/>
-              <w:rPr>
-                <w:b w:val="1"/>
-              </w:rPr>
-            </w:pPr>
-            <w:r>
-              <w:rPr>
-                <w:rtl w:val="0"/>
-              </w:rPr>
-            </w:r>
-          </w:p>
-          <w:p>
-            <w:pPr>
-              <w:widowControl w:val="0"/>
-              <w:spacing w:line="240" w:lineRule="auto"/>
-              <w:rPr/>
-            </w:pPr>
-            <w:r>
-              <w:rPr>
-                <w:rtl w:val="0"/>
-              </w:rPr>
-              <w:t xml:space="preserve">Get familiarized with API, and fetch data through API with the help of axion Library.</w:t>
-            </w:r>
-          </w:p>
-        </w:tc>
-      </w:tr>
-      <w:tr>
-        <w:trPr>
-          <w:cantSplit w:val="0"/>
-          <w:tblHeader w:val="0"/>
-        </w:trPr>
-        <w:tc>
-          <w:tcPr>
-            <w:shd w:fill="auto" w:val="clear"/>
-            <w:tcMar>
-              <w:top w:w="100.0" w:type="dxa"/>
-              <w:left w:w="100.0" w:type="dxa"/>
-              <w:bottom w:w="100.0" w:type="dxa"/>
-              <w:right w:w="100.0" w:type="dxa"/>
-            </w:tcMar>
-            <w:vAlign w:val="top"/>
-          </w:tcPr>
-          <w:p>
-            <w:pPr>
-              <w:widowControl w:val="0"/>
-              <w:spacing w:line="240" w:lineRule="auto"/>
-              <w:rPr>
-                <w:b w:val="1"/>
-              </w:rPr>
-            </w:pPr>
-            <w:r>
-              <w:rPr>
-                <w:b w:val="1"/>
-                <w:rtl w:val="0"/>
-              </w:rPr>
-              <w:t xml:space="preserve">22.11.2021:</w:t>
-            </w:r>
-          </w:p>
-          <w:p>
-            <w:pPr>
-              <w:widowControl w:val="0"/>
-              <w:spacing w:line="240" w:lineRule="auto"/>
-              <w:rPr>
-                <w:b w:val="1"/>
-              </w:rPr>
-            </w:pPr>
-            <w:r>
-              <w:rPr>
-                <w:rtl w:val="0"/>
-              </w:rPr>
-            </w:r>
-          </w:p>
-          <w:p>
-            <w:pPr>
-              <w:widowControl w:val="0"/>
-              <w:spacing w:line="240" w:lineRule="auto"/>
-              <w:rPr/>
-            </w:pPr>
-            <w:r>
-              <w:rPr>
-                <w:rtl w:val="0"/>
-              </w:rPr>
-              <w:t xml:space="preserve">Manipulation of the retrieved JSON data fetched through an API, and put inside a simple vuetify table.</w:t>
-            </w:r>
-          </w:p>
-        </w:tc>
-      </w:tr>
-      <w:tr>
-        <w:trPr>
-          <w:cantSplit w:val="0"/>
-          <w:tblHeader w:val="0"/>
-        </w:trPr>
-        <w:tc>
-          <w:tcPr>
-            <w:shd w:fill="auto" w:val="clear"/>
-            <w:tcMar>
-              <w:top w:w="100.0" w:type="dxa"/>
-              <w:left w:w="100.0" w:type="dxa"/>
-              <w:bottom w:w="100.0" w:type="dxa"/>
-              <w:right w:w="100.0" w:type="dxa"/>
-            </w:tcMar>
-            <w:vAlign w:val="top"/>
-          </w:tcPr>
-          <w:p>
-            <w:pPr>
-              <w:widowControl w:val="0"/>
-              <w:spacing w:line="240" w:lineRule="auto"/>
-              <w:rPr>
-                <w:b w:val="1"/>
-              </w:rPr>
-            </w:pPr>
-            <w:r>
-              <w:rPr>
-                <w:b w:val="1"/>
-                <w:rtl w:val="0"/>
-              </w:rPr>
-              <w:t xml:space="preserve">23.11.2021: </w:t>
+              <w:t xml:space="preserve">Got in depth familiarization with components, vue CLI and how a vue project works.</w:t>
             </w:r>
           </w:p>
         </w:tc>
@@ -2730,7 +2402,121 @@
 </file>
 
 <file path=word/numbering.xml><?xml version="1.0" encoding="utf-8"?>
-<w:numbering xmlns:mc="http://schemas.openxmlformats.org/markup-compatibility/2006" xmlns:o="urn:schemas-microsoft-com:office:office" xmlns:r="http://schemas.openxmlformats.org/officeDocument/2006/relationships" xmlns:m="http://schemas.openxmlformats.org/officeDocument/2006/math" xmlns:v="urn:schemas-microsoft-com:vml" xmlns:wp="http://schemas.openxmlformats.org/drawingml/2006/wordprocessingDrawing" xmlns:w10="urn:schemas-microsoft-com:office:word" xmlns:w="http://schemas.openxmlformats.org/wordprocessingml/2006/main" xmlns:wne="http://schemas.microsoft.com/office/word/2006/wordml" xmlns:sl="http://schemas.openxmlformats.org/schemaLibrary/2006/main" xmlns:a="http://schemas.openxmlformats.org/drawingml/2006/main" xmlns:pic="http://schemas.openxmlformats.org/drawingml/2006/picture" xmlns:c="http://schemas.openxmlformats.org/drawingml/2006/chart" xmlns:lc="http://schemas.openxmlformats.org/drawingml/2006/lockedCanvas" xmlns:dgm="http://schemas.openxmlformats.org/drawingml/2006/diagram" xmlns:wps="http://schemas.microsoft.com/office/word/2010/wordprocessingShape" xmlns:wpg="http://schemas.microsoft.com/office/word/2010/wordprocessingGroup" xmlns:w14="http://schemas.microsoft.com/office/word/2010/wordml" xmlns:w15="http://schemas.microsoft.com/office/word/2012/wordml"/>
+<w:numbering xmlns:mc="http://schemas.openxmlformats.org/markup-compatibility/2006" xmlns:o="urn:schemas-microsoft-com:office:office" xmlns:r="http://schemas.openxmlformats.org/officeDocument/2006/relationships" xmlns:m="http://schemas.openxmlformats.org/officeDocument/2006/math" xmlns:v="urn:schemas-microsoft-com:vml" xmlns:wp="http://schemas.openxmlformats.org/drawingml/2006/wordprocessingDrawing" xmlns:w10="urn:schemas-microsoft-com:office:word" xmlns:w="http://schemas.openxmlformats.org/wordprocessingml/2006/main" xmlns:wne="http://schemas.microsoft.com/office/word/2006/wordml" xmlns:sl="http://schemas.openxmlformats.org/schemaLibrary/2006/main" xmlns:a="http://schemas.openxmlformats.org/drawingml/2006/main" xmlns:pic="http://schemas.openxmlformats.org/drawingml/2006/picture" xmlns:c="http://schemas.openxmlformats.org/drawingml/2006/chart" xmlns:lc="http://schemas.openxmlformats.org/drawingml/2006/lockedCanvas" xmlns:dgm="http://schemas.openxmlformats.org/drawingml/2006/diagram" xmlns:wps="http://schemas.microsoft.com/office/word/2010/wordprocessingShape" xmlns:wpg="http://schemas.microsoft.com/office/word/2010/wordprocessingGroup" xmlns:w14="http://schemas.microsoft.com/office/word/2010/wordml" xmlns:w15="http://schemas.microsoft.com/office/word/2012/wordml">
+  <w:abstractNum w:abstractNumId="1">
+    <w:lvl w:ilvl="0">
+      <w:start w:val="1"/>
+      <w:numFmt w:val="bullet"/>
+      <w:lvlText w:val="●"/>
+      <w:lvlJc w:val="left"/>
+      <w:pPr>
+        <w:ind w:left="720" w:hanging="360"/>
+      </w:pPr>
+      <w:rPr>
+        <w:u w:val="none"/>
+      </w:rPr>
+    </w:lvl>
+    <w:lvl w:ilvl="1">
+      <w:start w:val="1"/>
+      <w:numFmt w:val="bullet"/>
+      <w:lvlText w:val="○"/>
+      <w:lvlJc w:val="left"/>
+      <w:pPr>
+        <w:ind w:left="1440" w:hanging="360"/>
+      </w:pPr>
+      <w:rPr>
+        <w:u w:val="none"/>
+      </w:rPr>
+    </w:lvl>
+    <w:lvl w:ilvl="2">
+      <w:start w:val="1"/>
+      <w:numFmt w:val="bullet"/>
+      <w:lvlText w:val="■"/>
+      <w:lvlJc w:val="left"/>
+      <w:pPr>
+        <w:ind w:left="2160" w:hanging="360"/>
+      </w:pPr>
+      <w:rPr>
+        <w:u w:val="none"/>
+      </w:rPr>
+    </w:lvl>
+    <w:lvl w:ilvl="3">
+      <w:start w:val="1"/>
+      <w:numFmt w:val="bullet"/>
+      <w:lvlText w:val="●"/>
+      <w:lvlJc w:val="left"/>
+      <w:pPr>
+        <w:ind w:left="2880" w:hanging="360"/>
+      </w:pPr>
+      <w:rPr>
+        <w:u w:val="none"/>
+      </w:rPr>
+    </w:lvl>
+    <w:lvl w:ilvl="4">
+      <w:start w:val="1"/>
+      <w:numFmt w:val="bullet"/>
+      <w:lvlText w:val="○"/>
+      <w:lvlJc w:val="left"/>
+      <w:pPr>
+        <w:ind w:left="3600" w:hanging="360"/>
+      </w:pPr>
+      <w:rPr>
+        <w:u w:val="none"/>
+      </w:rPr>
+    </w:lvl>
+    <w:lvl w:ilvl="5">
+      <w:start w:val="1"/>
+      <w:numFmt w:val="bullet"/>
+      <w:lvlText w:val="■"/>
+      <w:lvlJc w:val="left"/>
+      <w:pPr>
+        <w:ind w:left="4320" w:hanging="360"/>
+      </w:pPr>
+      <w:rPr>
+        <w:u w:val="none"/>
+      </w:rPr>
+    </w:lvl>
+    <w:lvl w:ilvl="6">
+      <w:start w:val="1"/>
+      <w:numFmt w:val="bullet"/>
+      <w:lvlText w:val="●"/>
+      <w:lvlJc w:val="left"/>
+      <w:pPr>
+        <w:ind w:left="5040" w:hanging="360"/>
+      </w:pPr>
+      <w:rPr>
+        <w:u w:val="none"/>
+      </w:rPr>
+    </w:lvl>
+    <w:lvl w:ilvl="7">
+      <w:start w:val="1"/>
+      <w:numFmt w:val="bullet"/>
+      <w:lvlText w:val="○"/>
+      <w:lvlJc w:val="left"/>
+      <w:pPr>
+        <w:ind w:left="5760" w:hanging="360"/>
+      </w:pPr>
+      <w:rPr>
+        <w:u w:val="none"/>
+      </w:rPr>
+    </w:lvl>
+    <w:lvl w:ilvl="8">
+      <w:start w:val="1"/>
+      <w:numFmt w:val="bullet"/>
+      <w:lvlText w:val="■"/>
+      <w:lvlJc w:val="left"/>
+      <w:pPr>
+        <w:ind w:left="6480" w:hanging="360"/>
+      </w:pPr>
+      <w:rPr>
+        <w:u w:val="none"/>
+      </w:rPr>
+    </w:lvl>
+  </w:abstractNum>
+  <w:num w:numId="1">
+    <w:abstractNumId w:val="1"/>
+  </w:num>
+</w:numbering>
 </file>
 
 <file path=word/styles.xml><?xml version="1.0" encoding="utf-8"?>

</xml_diff>